<commit_message>
Chinh sua bo cuc
</commit_message>
<xml_diff>
--- a/LOGO_Unilever.docx
+++ b/LOGO_Unilever.docx
@@ -9,6 +9,7 @@
           <w:rFonts w:asciiTheme="majorHAnsi" w:hAnsiTheme="majorHAnsi" w:cstheme="majorHAnsi"/>
           <w:b/>
           <w:bCs/>
+          <w:color w:val="1F3864" w:themeColor="accent1" w:themeShade="80"/>
           <w:sz w:val="96"/>
           <w:szCs w:val="96"/>
           <w:u w:val="single"/>
@@ -177,14 +178,27 @@
                             <w:r>
                               <w:t>.</w:t>
                             </w:r>
-                            <w:fldSimple w:instr=" SEQ Logo_Unilever \* ARABIC \s 1 ">
-                              <w:r>
-                                <w:rPr>
-                                  <w:noProof/>
-                                </w:rPr>
-                                <w:t>1</w:t>
-                              </w:r>
-                            </w:fldSimple>
+                            <w:r>
+                              <w:fldChar w:fldCharType="begin"/>
+                            </w:r>
+                            <w:r>
+                              <w:instrText xml:space="preserve"> SEQ Logo_Unilever \* ARABIC \s 1 </w:instrText>
+                            </w:r>
+                            <w:r>
+                              <w:fldChar w:fldCharType="separate"/>
+                            </w:r>
+                            <w:r>
+                              <w:rPr>
+                                <w:noProof/>
+                              </w:rPr>
+                              <w:t>1</w:t>
+                            </w:r>
+                            <w:r>
+                              <w:rPr>
+                                <w:noProof/>
+                              </w:rPr>
+                              <w:fldChar w:fldCharType="end"/>
+                            </w:r>
                           </w:p>
                         </w:txbxContent>
                       </wps:txbx>
@@ -242,14 +256,27 @@
                       <w:r>
                         <w:t>.</w:t>
                       </w:r>
-                      <w:fldSimple w:instr=" SEQ Logo_Unilever \* ARABIC \s 1 ">
-                        <w:r>
-                          <w:rPr>
-                            <w:noProof/>
-                          </w:rPr>
-                          <w:t>1</w:t>
-                        </w:r>
-                      </w:fldSimple>
+                      <w:r>
+                        <w:fldChar w:fldCharType="begin"/>
+                      </w:r>
+                      <w:r>
+                        <w:instrText xml:space="preserve"> SEQ Logo_Unilever \* ARABIC \s 1 </w:instrText>
+                      </w:r>
+                      <w:r>
+                        <w:fldChar w:fldCharType="separate"/>
+                      </w:r>
+                      <w:r>
+                        <w:rPr>
+                          <w:noProof/>
+                        </w:rPr>
+                        <w:t>1</w:t>
+                      </w:r>
+                      <w:r>
+                        <w:rPr>
+                          <w:noProof/>
+                        </w:rPr>
+                        <w:fldChar w:fldCharType="end"/>
+                      </w:r>
                     </w:p>
                   </w:txbxContent>
                 </v:textbox>
@@ -322,14 +349,27 @@
                             <w:r>
                               <w:t xml:space="preserve">Logo Unilever </w:t>
                             </w:r>
-                            <w:fldSimple w:instr=" SEQ Logo_Unilever \* ARABIC ">
-                              <w:r>
-                                <w:rPr>
-                                  <w:noProof/>
-                                </w:rPr>
-                                <w:t>2</w:t>
-                              </w:r>
-                            </w:fldSimple>
+                            <w:r>
+                              <w:fldChar w:fldCharType="begin"/>
+                            </w:r>
+                            <w:r>
+                              <w:instrText xml:space="preserve"> SEQ Logo_Unilever \* ARABIC </w:instrText>
+                            </w:r>
+                            <w:r>
+                              <w:fldChar w:fldCharType="separate"/>
+                            </w:r>
+                            <w:r>
+                              <w:rPr>
+                                <w:noProof/>
+                              </w:rPr>
+                              <w:t>2</w:t>
+                            </w:r>
+                            <w:r>
+                              <w:rPr>
+                                <w:noProof/>
+                              </w:rPr>
+                              <w:fldChar w:fldCharType="end"/>
+                            </w:r>
                           </w:p>
                         </w:txbxContent>
                       </wps:txbx>
@@ -362,14 +402,27 @@
                       <w:r>
                         <w:t xml:space="preserve">Logo Unilever </w:t>
                       </w:r>
-                      <w:fldSimple w:instr=" SEQ Logo_Unilever \* ARABIC ">
-                        <w:r>
-                          <w:rPr>
-                            <w:noProof/>
-                          </w:rPr>
-                          <w:t>2</w:t>
-                        </w:r>
-                      </w:fldSimple>
+                      <w:r>
+                        <w:fldChar w:fldCharType="begin"/>
+                      </w:r>
+                      <w:r>
+                        <w:instrText xml:space="preserve"> SEQ Logo_Unilever \* ARABIC </w:instrText>
+                      </w:r>
+                      <w:r>
+                        <w:fldChar w:fldCharType="separate"/>
+                      </w:r>
+                      <w:r>
+                        <w:rPr>
+                          <w:noProof/>
+                        </w:rPr>
+                        <w:t>2</w:t>
+                      </w:r>
+                      <w:r>
+                        <w:rPr>
+                          <w:noProof/>
+                        </w:rPr>
+                        <w:fldChar w:fldCharType="end"/>
+                      </w:r>
                     </w:p>
                   </w:txbxContent>
                 </v:textbox>
@@ -509,6 +562,35 @@
     </w:p>
     <w:p>
       <w:pPr>
+        <w:pStyle w:val="oancuaDanhsach"/>
+        <w:numPr>
+          <w:ilvl w:val="0"/>
+          <w:numId w:val="2"/>
+        </w:numPr>
+        <w:ind w:left="-851" w:hanging="142"/>
+        <w:rPr>
+          <w:rFonts w:asciiTheme="majorHAnsi" w:hAnsiTheme="majorHAnsi" w:cstheme="majorHAnsi"/>
+          <w:b/>
+          <w:bCs/>
+          <w:sz w:val="28"/>
+          <w:szCs w:val="28"/>
+          <w:lang w:val="en-US"/>
+        </w:rPr>
+      </w:pPr>
+      <w:r>
+        <w:rPr>
+          <w:rFonts w:asciiTheme="majorHAnsi" w:hAnsiTheme="majorHAnsi" w:cstheme="majorHAnsi"/>
+          <w:b/>
+          <w:bCs/>
+          <w:sz w:val="28"/>
+          <w:szCs w:val="28"/>
+          <w:lang w:val="en-US"/>
+        </w:rPr>
+        <w:t>Giới thiệu chung về Unilever.</w:t>
+      </w:r>
+    </w:p>
+    <w:p>
+      <w:pPr>
         <w:ind w:left="-993"/>
         <w:rPr>
           <w:rFonts w:asciiTheme="majorHAnsi" w:hAnsiTheme="majorHAnsi" w:cstheme="majorHAnsi"/>
@@ -547,6 +629,46 @@
     </w:p>
     <w:p>
       <w:pPr>
+        <w:pStyle w:val="oancuaDanhsach"/>
+        <w:numPr>
+          <w:ilvl w:val="0"/>
+          <w:numId w:val="2"/>
+        </w:numPr>
+        <w:ind w:left="-709" w:hanging="294"/>
+        <w:rPr>
+          <w:rFonts w:asciiTheme="majorHAnsi" w:hAnsiTheme="majorHAnsi" w:cstheme="majorHAnsi"/>
+          <w:b/>
+          <w:bCs/>
+          <w:sz w:val="28"/>
+          <w:szCs w:val="28"/>
+          <w:lang w:val="en-US"/>
+        </w:rPr>
+      </w:pPr>
+      <w:r>
+        <w:rPr>
+          <w:rFonts w:asciiTheme="majorHAnsi" w:hAnsiTheme="majorHAnsi" w:cstheme="majorHAnsi"/>
+          <w:b/>
+          <w:bCs/>
+          <w:sz w:val="28"/>
+          <w:szCs w:val="28"/>
+          <w:lang w:val="en-US"/>
+        </w:rPr>
+        <w:t xml:space="preserve"> Màu sắc của logo Unile</w:t>
+      </w:r>
+      <w:r>
+        <w:rPr>
+          <w:rFonts w:asciiTheme="majorHAnsi" w:hAnsiTheme="majorHAnsi" w:cstheme="majorHAnsi"/>
+          <w:b/>
+          <w:bCs/>
+          <w:sz w:val="28"/>
+          <w:szCs w:val="28"/>
+          <w:lang w:val="en-US"/>
+        </w:rPr>
+        <w:t>ver.</w:t>
+      </w:r>
+    </w:p>
+    <w:p>
+      <w:pPr>
         <w:ind w:left="-993"/>
         <w:rPr>
           <w:rFonts w:asciiTheme="majorHAnsi" w:hAnsiTheme="majorHAnsi" w:cstheme="majorHAnsi"/>
@@ -560,9 +682,18 @@
           <w:rFonts w:asciiTheme="majorHAnsi" w:hAnsiTheme="majorHAnsi" w:cstheme="majorHAnsi"/>
           <w:sz w:val="28"/>
           <w:szCs w:val="28"/>
+          <w:lang w:val="fr-FR"/>
+        </w:rPr>
+        <w:t xml:space="preserve">Trong thiết kế đồ hoạ, mỗi màu sắc điều chứa đựng một ý nghĩa khác nhau. </w:t>
+      </w:r>
+      <w:r>
+        <w:rPr>
+          <w:rFonts w:asciiTheme="majorHAnsi" w:hAnsiTheme="majorHAnsi" w:cstheme="majorHAnsi"/>
+          <w:sz w:val="28"/>
+          <w:szCs w:val="28"/>
           <w:lang w:val="en-US"/>
         </w:rPr>
-        <w:t xml:space="preserve">Trong thiết kế đồ hoạ, mỗi màu sắc điều chứa đựng một ý nghĩa khác nhau. Dựa vào triết lý kinh doanh của mình mà các doanh nghiệp sẽ chọn một màu sắc để mang nó đi theo với công ty trong suốt quá trình gây dựng và phát triển. </w:t>
+        <w:t xml:space="preserve">Dựa vào triết lý kinh doanh của mình mà các doanh nghiệp sẽ chọn một màu sắc để mang nó đi theo với công ty trong suốt quá trình gây dựng và phát triển. </w:t>
       </w:r>
       <w:r>
         <w:rPr>
@@ -609,8 +740,6 @@
         </w:rPr>
         <w:t>đã chọn cho mình màu sắc xanh để thiết kế nên logo của thương hiệu nhằm truyền đạt tiêu chí phát triển bền vững, hoạt động liêm khiết cho nhân viên công ty và còn cho khách hàng của họ thấy được sự quan tâm của Unilever đối với người dùng và lợi ích xã hội.</w:t>
       </w:r>
-      <w:bookmarkStart w:id="0" w:name="_GoBack"/>
-      <w:bookmarkEnd w:id="0"/>
     </w:p>
     <w:p>
       <w:pPr>
@@ -694,8 +823,79 @@
     </w:p>
     <w:p>
       <w:pPr>
+        <w:pStyle w:val="oancuaDanhsach"/>
+        <w:keepNext/>
+        <w:numPr>
+          <w:ilvl w:val="0"/>
+          <w:numId w:val="2"/>
+        </w:numPr>
+        <w:ind w:left="-567" w:hanging="426"/>
+        <w:rPr>
+          <w:rFonts w:asciiTheme="majorHAnsi" w:hAnsiTheme="majorHAnsi" w:cstheme="majorHAnsi"/>
+          <w:b/>
+          <w:bCs/>
+          <w:sz w:val="28"/>
+          <w:szCs w:val="28"/>
+        </w:rPr>
+      </w:pPr>
+      <w:r>
+        <w:rPr>
+          <w:rFonts w:asciiTheme="majorHAnsi" w:hAnsiTheme="majorHAnsi" w:cstheme="majorHAnsi"/>
+          <w:b/>
+          <w:bCs/>
+          <w:sz w:val="28"/>
+          <w:szCs w:val="28"/>
+        </w:rPr>
+        <w:t xml:space="preserve"> Những hình vẽ tạo nên logo Unilever và ý nghĩa của chúng.</w:t>
+      </w:r>
+    </w:p>
+    <w:p>
+      <w:pPr>
+        <w:pStyle w:val="oancuaDanhsach"/>
+        <w:keepNext/>
+        <w:numPr>
+          <w:ilvl w:val="0"/>
+          <w:numId w:val="4"/>
+        </w:numPr>
+        <w:ind w:left="-851"/>
+        <w:rPr>
+          <w:rFonts w:asciiTheme="majorHAnsi" w:hAnsiTheme="majorHAnsi" w:cstheme="majorHAnsi"/>
+          <w:b/>
+          <w:bCs/>
+          <w:sz w:val="28"/>
+          <w:szCs w:val="28"/>
+        </w:rPr>
+      </w:pPr>
+      <w:r>
+        <w:rPr>
+          <w:rFonts w:asciiTheme="majorHAnsi" w:hAnsiTheme="majorHAnsi" w:cstheme="majorHAnsi"/>
+          <w:b/>
+          <w:bCs/>
+          <w:sz w:val="28"/>
+          <w:szCs w:val="28"/>
+          <w:lang w:val="en-US"/>
+        </w:rPr>
+        <w:t>24 hình vẽ bên trong logo Unil</w:t>
+      </w:r>
+      <w:r>
+        <w:rPr>
+          <w:rFonts w:asciiTheme="majorHAnsi" w:hAnsiTheme="majorHAnsi" w:cstheme="majorHAnsi"/>
+          <w:b/>
+          <w:bCs/>
+          <w:sz w:val="28"/>
+          <w:szCs w:val="28"/>
+          <w:lang w:val="en-US"/>
+        </w:rPr>
+        <w:t>ever.</w:t>
+      </w:r>
+    </w:p>
+    <w:p>
+      <w:pPr>
         <w:keepNext/>
         <w:ind w:left="-993"/>
+        <w:rPr>
+          <w:noProof/>
+        </w:rPr>
       </w:pPr>
       <w:r>
         <w:rPr>
@@ -717,10 +917,23 @@
         <w:rPr>
           <w:noProof/>
         </w:rPr>
+        <w:t xml:space="preserve"> </w:t>
+      </w:r>
+    </w:p>
+    <w:p>
+      <w:pPr>
+        <w:keepNext/>
+        <w:ind w:left="-993"/>
+      </w:pPr>
+      <w:bookmarkStart w:id="0" w:name="_GoBack"/>
+      <w:r>
+        <w:rPr>
+          <w:noProof/>
+        </w:rPr>
         <w:drawing>
-          <wp:inline distT="0" distB="0" distL="0" distR="0">
-            <wp:extent cx="7366555" cy="4334934"/>
-            <wp:effectExtent l="0" t="0" r="6350" b="8890"/>
+          <wp:inline distT="0" distB="0" distL="0" distR="0" wp14:anchorId="1408601E" wp14:editId="205C0CAF">
+            <wp:extent cx="7254875" cy="3581400"/>
+            <wp:effectExtent l="0" t="0" r="3175" b="0"/>
             <wp:docPr id="2" name="Hình ảnh 2"/>
             <wp:cNvGraphicFramePr>
               <a:graphicFrameLocks xmlns:a="http://schemas.openxmlformats.org/drawingml/2006/main" noChangeAspect="1"/>
@@ -750,7 +963,7 @@
                   <pic:spPr bwMode="auto">
                     <a:xfrm>
                       <a:off x="0" y="0"/>
-                      <a:ext cx="7398227" cy="4353572"/>
+                      <a:ext cx="7254875" cy="3581400"/>
                     </a:xfrm>
                     <a:prstGeom prst="rect">
                       <a:avLst/>
@@ -766,6 +979,7 @@
           </wp:inline>
         </w:drawing>
       </w:r>
+      <w:bookmarkEnd w:id="0"/>
     </w:p>
     <w:p>
       <w:pPr>
@@ -790,7 +1004,12 @@
     </w:p>
     <w:p>
       <w:pPr>
-        <w:ind w:left="-1134"/>
+        <w:pStyle w:val="oancuaDanhsach"/>
+        <w:numPr>
+          <w:ilvl w:val="0"/>
+          <w:numId w:val="3"/>
+        </w:numPr>
+        <w:ind w:left="-851"/>
         <w:rPr>
           <w:rFonts w:asciiTheme="majorHAnsi" w:hAnsiTheme="majorHAnsi" w:cstheme="majorHAnsi"/>
           <w:b/>
@@ -808,6 +1027,16 @@
           <w:szCs w:val="28"/>
         </w:rPr>
         <w:lastRenderedPageBreak/>
+        <w:t xml:space="preserve"> </w:t>
+      </w:r>
+      <w:r>
+        <w:rPr>
+          <w:rFonts w:asciiTheme="majorHAnsi" w:hAnsiTheme="majorHAnsi" w:cstheme="majorHAnsi"/>
+          <w:b/>
+          <w:bCs/>
+          <w:sz w:val="28"/>
+          <w:szCs w:val="28"/>
+        </w:rPr>
         <w:t>Ý nghĩa đằng sau các hình vẽ tạo nên logo của Unilever:</w:t>
       </w:r>
     </w:p>
@@ -2731,6 +2960,321 @@
 <file path=word/numbering.xml><?xml version="1.0" encoding="utf-8"?>
 <w:numbering xmlns:wpc="http://schemas.microsoft.com/office/word/2010/wordprocessingCanvas" xmlns:cx="http://schemas.microsoft.com/office/drawing/2014/chartex" xmlns:cx1="http://schemas.microsoft.com/office/drawing/2015/9/8/chartex" xmlns:cx2="http://schemas.microsoft.com/office/drawing/2015/10/21/chartex" xmlns:cx3="http://schemas.microsoft.com/office/drawing/2016/5/9/chartex" xmlns:cx4="http://schemas.microsoft.com/office/drawing/2016/5/10/chartex" xmlns:cx5="http://schemas.microsoft.com/office/drawing/2016/5/11/chartex" xmlns:cx6="http://schemas.microsoft.com/office/drawing/2016/5/12/chartex" xmlns:cx7="http://schemas.microsoft.com/office/drawing/2016/5/13/chartex" xmlns:cx8="http://schemas.microsoft.com/office/drawing/2016/5/14/chartex" xmlns:mc="http://schemas.openxmlformats.org/markup-compatibility/2006" xmlns:aink="http://schemas.microsoft.com/office/drawing/2016/ink" xmlns:am3d="http://schemas.microsoft.com/office/drawing/2017/model3d" xmlns:o="urn:schemas-microsoft-com:office:office" xmlns:r="http://schemas.openxmlformats.org/officeDocument/2006/relationships" xmlns:m="http://schemas.openxmlformats.org/officeDocument/2006/math" xmlns:v="urn:schemas-microsoft-com:vml" xmlns:wp14="http://schemas.microsoft.com/office/word/2010/wordprocessingDrawing" xmlns:wp="http://schemas.openxmlformats.org/drawingml/2006/wordprocessingDrawing" xmlns:w10="urn:schemas-microsoft-com:office:word" xmlns:w="http://schemas.openxmlformats.org/wordprocessingml/2006/main" xmlns:w14="http://schemas.microsoft.com/office/word/2010/wordml" xmlns:w15="http://schemas.microsoft.com/office/word/2012/wordml" xmlns:w16cid="http://schemas.microsoft.com/office/word/2016/wordml/cid" xmlns:w16se="http://schemas.microsoft.com/office/word/2015/wordml/symex" xmlns:wpg="http://schemas.microsoft.com/office/word/2010/wordprocessingGroup" xmlns:wpi="http://schemas.microsoft.com/office/word/2010/wordprocessingInk" xmlns:wne="http://schemas.microsoft.com/office/word/2006/wordml" xmlns:wps="http://schemas.microsoft.com/office/word/2010/wordprocessingShape" mc:Ignorable="w14 w15 w16se w16cid wp14">
   <w:abstractNum w:abstractNumId="0" w15:restartNumberingAfterBreak="0">
+    <w:nsid w:val="0EAD3865"/>
+    <w:multiLevelType w:val="hybridMultilevel"/>
+    <w:tmpl w:val="5850725E"/>
+    <w:lvl w:ilvl="0" w:tplc="042A0009">
+      <w:start w:val="1"/>
+      <w:numFmt w:val="bullet"/>
+      <w:lvlText w:val=""/>
+      <w:lvlJc w:val="left"/>
+      <w:pPr>
+        <w:ind w:left="-273" w:hanging="360"/>
+      </w:pPr>
+      <w:rPr>
+        <w:rFonts w:ascii="Wingdings" w:hAnsi="Wingdings" w:hint="default"/>
+      </w:rPr>
+    </w:lvl>
+    <w:lvl w:ilvl="1" w:tplc="042A0003" w:tentative="1">
+      <w:start w:val="1"/>
+      <w:numFmt w:val="bullet"/>
+      <w:lvlText w:val="o"/>
+      <w:lvlJc w:val="left"/>
+      <w:pPr>
+        <w:ind w:left="447" w:hanging="360"/>
+      </w:pPr>
+      <w:rPr>
+        <w:rFonts w:ascii="Courier New" w:hAnsi="Courier New" w:cs="Courier New" w:hint="default"/>
+      </w:rPr>
+    </w:lvl>
+    <w:lvl w:ilvl="2" w:tplc="042A0005" w:tentative="1">
+      <w:start w:val="1"/>
+      <w:numFmt w:val="bullet"/>
+      <w:lvlText w:val=""/>
+      <w:lvlJc w:val="left"/>
+      <w:pPr>
+        <w:ind w:left="1167" w:hanging="360"/>
+      </w:pPr>
+      <w:rPr>
+        <w:rFonts w:ascii="Wingdings" w:hAnsi="Wingdings" w:hint="default"/>
+      </w:rPr>
+    </w:lvl>
+    <w:lvl w:ilvl="3" w:tplc="042A0001" w:tentative="1">
+      <w:start w:val="1"/>
+      <w:numFmt w:val="bullet"/>
+      <w:lvlText w:val=""/>
+      <w:lvlJc w:val="left"/>
+      <w:pPr>
+        <w:ind w:left="1887" w:hanging="360"/>
+      </w:pPr>
+      <w:rPr>
+        <w:rFonts w:ascii="Symbol" w:hAnsi="Symbol" w:hint="default"/>
+      </w:rPr>
+    </w:lvl>
+    <w:lvl w:ilvl="4" w:tplc="042A0003" w:tentative="1">
+      <w:start w:val="1"/>
+      <w:numFmt w:val="bullet"/>
+      <w:lvlText w:val="o"/>
+      <w:lvlJc w:val="left"/>
+      <w:pPr>
+        <w:ind w:left="2607" w:hanging="360"/>
+      </w:pPr>
+      <w:rPr>
+        <w:rFonts w:ascii="Courier New" w:hAnsi="Courier New" w:cs="Courier New" w:hint="default"/>
+      </w:rPr>
+    </w:lvl>
+    <w:lvl w:ilvl="5" w:tplc="042A0005" w:tentative="1">
+      <w:start w:val="1"/>
+      <w:numFmt w:val="bullet"/>
+      <w:lvlText w:val=""/>
+      <w:lvlJc w:val="left"/>
+      <w:pPr>
+        <w:ind w:left="3327" w:hanging="360"/>
+      </w:pPr>
+      <w:rPr>
+        <w:rFonts w:ascii="Wingdings" w:hAnsi="Wingdings" w:hint="default"/>
+      </w:rPr>
+    </w:lvl>
+    <w:lvl w:ilvl="6" w:tplc="042A0001" w:tentative="1">
+      <w:start w:val="1"/>
+      <w:numFmt w:val="bullet"/>
+      <w:lvlText w:val=""/>
+      <w:lvlJc w:val="left"/>
+      <w:pPr>
+        <w:ind w:left="4047" w:hanging="360"/>
+      </w:pPr>
+      <w:rPr>
+        <w:rFonts w:ascii="Symbol" w:hAnsi="Symbol" w:hint="default"/>
+      </w:rPr>
+    </w:lvl>
+    <w:lvl w:ilvl="7" w:tplc="042A0003" w:tentative="1">
+      <w:start w:val="1"/>
+      <w:numFmt w:val="bullet"/>
+      <w:lvlText w:val="o"/>
+      <w:lvlJc w:val="left"/>
+      <w:pPr>
+        <w:ind w:left="4767" w:hanging="360"/>
+      </w:pPr>
+      <w:rPr>
+        <w:rFonts w:ascii="Courier New" w:hAnsi="Courier New" w:cs="Courier New" w:hint="default"/>
+      </w:rPr>
+    </w:lvl>
+    <w:lvl w:ilvl="8" w:tplc="042A0005" w:tentative="1">
+      <w:start w:val="1"/>
+      <w:numFmt w:val="bullet"/>
+      <w:lvlText w:val=""/>
+      <w:lvlJc w:val="left"/>
+      <w:pPr>
+        <w:ind w:left="5487" w:hanging="360"/>
+      </w:pPr>
+      <w:rPr>
+        <w:rFonts w:ascii="Wingdings" w:hAnsi="Wingdings" w:hint="default"/>
+      </w:rPr>
+    </w:lvl>
+  </w:abstractNum>
+  <w:abstractNum w:abstractNumId="1" w15:restartNumberingAfterBreak="0">
+    <w:nsid w:val="2A320737"/>
+    <w:multiLevelType w:val="hybridMultilevel"/>
+    <w:tmpl w:val="0E787154"/>
+    <w:lvl w:ilvl="0" w:tplc="042A0009">
+      <w:start w:val="1"/>
+      <w:numFmt w:val="bullet"/>
+      <w:lvlText w:val=""/>
+      <w:lvlJc w:val="left"/>
+      <w:pPr>
+        <w:ind w:left="-414" w:hanging="360"/>
+      </w:pPr>
+      <w:rPr>
+        <w:rFonts w:ascii="Wingdings" w:hAnsi="Wingdings" w:hint="default"/>
+      </w:rPr>
+    </w:lvl>
+    <w:lvl w:ilvl="1" w:tplc="042A0003" w:tentative="1">
+      <w:start w:val="1"/>
+      <w:numFmt w:val="bullet"/>
+      <w:lvlText w:val="o"/>
+      <w:lvlJc w:val="left"/>
+      <w:pPr>
+        <w:ind w:left="306" w:hanging="360"/>
+      </w:pPr>
+      <w:rPr>
+        <w:rFonts w:ascii="Courier New" w:hAnsi="Courier New" w:cs="Courier New" w:hint="default"/>
+      </w:rPr>
+    </w:lvl>
+    <w:lvl w:ilvl="2" w:tplc="042A0005" w:tentative="1">
+      <w:start w:val="1"/>
+      <w:numFmt w:val="bullet"/>
+      <w:lvlText w:val=""/>
+      <w:lvlJc w:val="left"/>
+      <w:pPr>
+        <w:ind w:left="1026" w:hanging="360"/>
+      </w:pPr>
+      <w:rPr>
+        <w:rFonts w:ascii="Wingdings" w:hAnsi="Wingdings" w:hint="default"/>
+      </w:rPr>
+    </w:lvl>
+    <w:lvl w:ilvl="3" w:tplc="042A0001" w:tentative="1">
+      <w:start w:val="1"/>
+      <w:numFmt w:val="bullet"/>
+      <w:lvlText w:val=""/>
+      <w:lvlJc w:val="left"/>
+      <w:pPr>
+        <w:ind w:left="1746" w:hanging="360"/>
+      </w:pPr>
+      <w:rPr>
+        <w:rFonts w:ascii="Symbol" w:hAnsi="Symbol" w:hint="default"/>
+      </w:rPr>
+    </w:lvl>
+    <w:lvl w:ilvl="4" w:tplc="042A0003" w:tentative="1">
+      <w:start w:val="1"/>
+      <w:numFmt w:val="bullet"/>
+      <w:lvlText w:val="o"/>
+      <w:lvlJc w:val="left"/>
+      <w:pPr>
+        <w:ind w:left="2466" w:hanging="360"/>
+      </w:pPr>
+      <w:rPr>
+        <w:rFonts w:ascii="Courier New" w:hAnsi="Courier New" w:cs="Courier New" w:hint="default"/>
+      </w:rPr>
+    </w:lvl>
+    <w:lvl w:ilvl="5" w:tplc="042A0005" w:tentative="1">
+      <w:start w:val="1"/>
+      <w:numFmt w:val="bullet"/>
+      <w:lvlText w:val=""/>
+      <w:lvlJc w:val="left"/>
+      <w:pPr>
+        <w:ind w:left="3186" w:hanging="360"/>
+      </w:pPr>
+      <w:rPr>
+        <w:rFonts w:ascii="Wingdings" w:hAnsi="Wingdings" w:hint="default"/>
+      </w:rPr>
+    </w:lvl>
+    <w:lvl w:ilvl="6" w:tplc="042A0001" w:tentative="1">
+      <w:start w:val="1"/>
+      <w:numFmt w:val="bullet"/>
+      <w:lvlText w:val=""/>
+      <w:lvlJc w:val="left"/>
+      <w:pPr>
+        <w:ind w:left="3906" w:hanging="360"/>
+      </w:pPr>
+      <w:rPr>
+        <w:rFonts w:ascii="Symbol" w:hAnsi="Symbol" w:hint="default"/>
+      </w:rPr>
+    </w:lvl>
+    <w:lvl w:ilvl="7" w:tplc="042A0003" w:tentative="1">
+      <w:start w:val="1"/>
+      <w:numFmt w:val="bullet"/>
+      <w:lvlText w:val="o"/>
+      <w:lvlJc w:val="left"/>
+      <w:pPr>
+        <w:ind w:left="4626" w:hanging="360"/>
+      </w:pPr>
+      <w:rPr>
+        <w:rFonts w:ascii="Courier New" w:hAnsi="Courier New" w:cs="Courier New" w:hint="default"/>
+      </w:rPr>
+    </w:lvl>
+    <w:lvl w:ilvl="8" w:tplc="042A0005" w:tentative="1">
+      <w:start w:val="1"/>
+      <w:numFmt w:val="bullet"/>
+      <w:lvlText w:val=""/>
+      <w:lvlJc w:val="left"/>
+      <w:pPr>
+        <w:ind w:left="5346" w:hanging="360"/>
+      </w:pPr>
+      <w:rPr>
+        <w:rFonts w:ascii="Wingdings" w:hAnsi="Wingdings" w:hint="default"/>
+      </w:rPr>
+    </w:lvl>
+  </w:abstractNum>
+  <w:abstractNum w:abstractNumId="2" w15:restartNumberingAfterBreak="0">
+    <w:nsid w:val="378E0CC2"/>
+    <w:multiLevelType w:val="hybridMultilevel"/>
+    <w:tmpl w:val="0C5A58E0"/>
+    <w:lvl w:ilvl="0" w:tplc="AC14169E">
+      <w:start w:val="1"/>
+      <w:numFmt w:val="upperRoman"/>
+      <w:lvlText w:val="%1."/>
+      <w:lvlJc w:val="left"/>
+      <w:pPr>
+        <w:ind w:left="-273" w:hanging="720"/>
+      </w:pPr>
+      <w:rPr>
+        <w:rFonts w:hint="default"/>
+      </w:rPr>
+    </w:lvl>
+    <w:lvl w:ilvl="1" w:tplc="042A0019" w:tentative="1">
+      <w:start w:val="1"/>
+      <w:numFmt w:val="lowerLetter"/>
+      <w:lvlText w:val="%2."/>
+      <w:lvlJc w:val="left"/>
+      <w:pPr>
+        <w:ind w:left="87" w:hanging="360"/>
+      </w:pPr>
+    </w:lvl>
+    <w:lvl w:ilvl="2" w:tplc="042A001B" w:tentative="1">
+      <w:start w:val="1"/>
+      <w:numFmt w:val="lowerRoman"/>
+      <w:lvlText w:val="%3."/>
+      <w:lvlJc w:val="right"/>
+      <w:pPr>
+        <w:ind w:left="807" w:hanging="180"/>
+      </w:pPr>
+    </w:lvl>
+    <w:lvl w:ilvl="3" w:tplc="042A000F" w:tentative="1">
+      <w:start w:val="1"/>
+      <w:numFmt w:val="decimal"/>
+      <w:lvlText w:val="%4."/>
+      <w:lvlJc w:val="left"/>
+      <w:pPr>
+        <w:ind w:left="1527" w:hanging="360"/>
+      </w:pPr>
+    </w:lvl>
+    <w:lvl w:ilvl="4" w:tplc="042A0019" w:tentative="1">
+      <w:start w:val="1"/>
+      <w:numFmt w:val="lowerLetter"/>
+      <w:lvlText w:val="%5."/>
+      <w:lvlJc w:val="left"/>
+      <w:pPr>
+        <w:ind w:left="2247" w:hanging="360"/>
+      </w:pPr>
+    </w:lvl>
+    <w:lvl w:ilvl="5" w:tplc="042A001B" w:tentative="1">
+      <w:start w:val="1"/>
+      <w:numFmt w:val="lowerRoman"/>
+      <w:lvlText w:val="%6."/>
+      <w:lvlJc w:val="right"/>
+      <w:pPr>
+        <w:ind w:left="2967" w:hanging="180"/>
+      </w:pPr>
+    </w:lvl>
+    <w:lvl w:ilvl="6" w:tplc="042A000F" w:tentative="1">
+      <w:start w:val="1"/>
+      <w:numFmt w:val="decimal"/>
+      <w:lvlText w:val="%7."/>
+      <w:lvlJc w:val="left"/>
+      <w:pPr>
+        <w:ind w:left="3687" w:hanging="360"/>
+      </w:pPr>
+    </w:lvl>
+    <w:lvl w:ilvl="7" w:tplc="042A0019" w:tentative="1">
+      <w:start w:val="1"/>
+      <w:numFmt w:val="lowerLetter"/>
+      <w:lvlText w:val="%8."/>
+      <w:lvlJc w:val="left"/>
+      <w:pPr>
+        <w:ind w:left="4407" w:hanging="360"/>
+      </w:pPr>
+    </w:lvl>
+    <w:lvl w:ilvl="8" w:tplc="042A001B" w:tentative="1">
+      <w:start w:val="1"/>
+      <w:numFmt w:val="lowerRoman"/>
+      <w:lvlText w:val="%9."/>
+      <w:lvlJc w:val="right"/>
+      <w:pPr>
+        <w:ind w:left="5127" w:hanging="180"/>
+      </w:pPr>
+    </w:lvl>
+  </w:abstractNum>
+  <w:abstractNum w:abstractNumId="3" w15:restartNumberingAfterBreak="0">
     <w:nsid w:val="7313767B"/>
     <w:multiLevelType w:val="hybridMultilevel"/>
     <w:tmpl w:val="2E942AA2"/>
@@ -2821,6 +3365,15 @@
     </w:lvl>
   </w:abstractNum>
   <w:num w:numId="1">
+    <w:abstractNumId w:val="3"/>
+  </w:num>
+  <w:num w:numId="2">
+    <w:abstractNumId w:val="2"/>
+  </w:num>
+  <w:num w:numId="3">
+    <w:abstractNumId w:val="1"/>
+  </w:num>
+  <w:num w:numId="4">
     <w:abstractNumId w:val="0"/>
   </w:num>
 </w:numbering>

</xml_diff>

<commit_message>
Them lich su hinh thanh
</commit_message>
<xml_diff>
--- a/LOGO_Unilever.docx
+++ b/LOGO_Unilever.docx
@@ -178,27 +178,14 @@
                             <w:r>
                               <w:t>.</w:t>
                             </w:r>
-                            <w:r>
-                              <w:fldChar w:fldCharType="begin"/>
-                            </w:r>
-                            <w:r>
-                              <w:instrText xml:space="preserve"> SEQ Logo_Unilever \* ARABIC \s 1 </w:instrText>
-                            </w:r>
-                            <w:r>
-                              <w:fldChar w:fldCharType="separate"/>
-                            </w:r>
-                            <w:r>
-                              <w:rPr>
-                                <w:noProof/>
-                              </w:rPr>
-                              <w:t>1</w:t>
-                            </w:r>
-                            <w:r>
-                              <w:rPr>
-                                <w:noProof/>
-                              </w:rPr>
-                              <w:fldChar w:fldCharType="end"/>
-                            </w:r>
+                            <w:fldSimple w:instr=" SEQ Logo_Unilever \* ARABIC \s 1 ">
+                              <w:r>
+                                <w:rPr>
+                                  <w:noProof/>
+                                </w:rPr>
+                                <w:t>1</w:t>
+                              </w:r>
+                            </w:fldSimple>
                           </w:p>
                         </w:txbxContent>
                       </wps:txbx>
@@ -256,27 +243,14 @@
                       <w:r>
                         <w:t>.</w:t>
                       </w:r>
-                      <w:r>
-                        <w:fldChar w:fldCharType="begin"/>
-                      </w:r>
-                      <w:r>
-                        <w:instrText xml:space="preserve"> SEQ Logo_Unilever \* ARABIC \s 1 </w:instrText>
-                      </w:r>
-                      <w:r>
-                        <w:fldChar w:fldCharType="separate"/>
-                      </w:r>
-                      <w:r>
-                        <w:rPr>
-                          <w:noProof/>
-                        </w:rPr>
-                        <w:t>1</w:t>
-                      </w:r>
-                      <w:r>
-                        <w:rPr>
-                          <w:noProof/>
-                        </w:rPr>
-                        <w:fldChar w:fldCharType="end"/>
-                      </w:r>
+                      <w:fldSimple w:instr=" SEQ Logo_Unilever \* ARABIC \s 1 ">
+                        <w:r>
+                          <w:rPr>
+                            <w:noProof/>
+                          </w:rPr>
+                          <w:t>1</w:t>
+                        </w:r>
+                      </w:fldSimple>
                     </w:p>
                   </w:txbxContent>
                 </v:textbox>
@@ -349,27 +323,14 @@
                             <w:r>
                               <w:t xml:space="preserve">Logo Unilever </w:t>
                             </w:r>
-                            <w:r>
-                              <w:fldChar w:fldCharType="begin"/>
-                            </w:r>
-                            <w:r>
-                              <w:instrText xml:space="preserve"> SEQ Logo_Unilever \* ARABIC </w:instrText>
-                            </w:r>
-                            <w:r>
-                              <w:fldChar w:fldCharType="separate"/>
-                            </w:r>
-                            <w:r>
-                              <w:rPr>
-                                <w:noProof/>
-                              </w:rPr>
-                              <w:t>2</w:t>
-                            </w:r>
-                            <w:r>
-                              <w:rPr>
-                                <w:noProof/>
-                              </w:rPr>
-                              <w:fldChar w:fldCharType="end"/>
-                            </w:r>
+                            <w:fldSimple w:instr=" SEQ Logo_Unilever \* ARABIC ">
+                              <w:r>
+                                <w:rPr>
+                                  <w:noProof/>
+                                </w:rPr>
+                                <w:t>2</w:t>
+                              </w:r>
+                            </w:fldSimple>
                           </w:p>
                         </w:txbxContent>
                       </wps:txbx>
@@ -402,27 +363,14 @@
                       <w:r>
                         <w:t xml:space="preserve">Logo Unilever </w:t>
                       </w:r>
-                      <w:r>
-                        <w:fldChar w:fldCharType="begin"/>
-                      </w:r>
-                      <w:r>
-                        <w:instrText xml:space="preserve"> SEQ Logo_Unilever \* ARABIC </w:instrText>
-                      </w:r>
-                      <w:r>
-                        <w:fldChar w:fldCharType="separate"/>
-                      </w:r>
-                      <w:r>
-                        <w:rPr>
-                          <w:noProof/>
-                        </w:rPr>
-                        <w:t>2</w:t>
-                      </w:r>
-                      <w:r>
-                        <w:rPr>
-                          <w:noProof/>
-                        </w:rPr>
-                        <w:fldChar w:fldCharType="end"/>
-                      </w:r>
+                      <w:fldSimple w:instr=" SEQ Logo_Unilever \* ARABIC ">
+                        <w:r>
+                          <w:rPr>
+                            <w:noProof/>
+                          </w:rPr>
+                          <w:t>2</w:t>
+                        </w:r>
+                      </w:fldSimple>
                     </w:p>
                   </w:txbxContent>
                 </v:textbox>
@@ -626,25 +574,21 @@
         </w:rPr>
         <w:t>ãng sản xuất ra rất nhiều sản phẩm chăm sóc cá nhân và gia đình (bột giặt OMO, sữa tắm Lux, Lifebuoy, dầu gội Sunsilk …) hay các sản phẩm thực phẩm, trà và các đồ uống từ trà, các sản phẩm chăm sóc vệ sinh răng miệng (trà Lipton nhãn vàng, Lipton Icetea, nước mắm và bột nêm Knorr…).</w:t>
       </w:r>
-    </w:p>
-    <w:p>
-      <w:pPr>
-        <w:pStyle w:val="oancuaDanhsach"/>
-        <w:numPr>
-          <w:ilvl w:val="0"/>
-          <w:numId w:val="2"/>
-        </w:numPr>
-        <w:ind w:left="-709" w:hanging="294"/>
-        <w:rPr>
-          <w:rFonts w:asciiTheme="majorHAnsi" w:hAnsiTheme="majorHAnsi" w:cstheme="majorHAnsi"/>
-          <w:b/>
-          <w:bCs/>
+      <w:r>
+        <w:rPr>
+          <w:rFonts w:asciiTheme="majorHAnsi" w:hAnsiTheme="majorHAnsi" w:cstheme="majorHAnsi"/>
           <w:sz w:val="28"/>
           <w:szCs w:val="28"/>
           <w:lang w:val="en-US"/>
         </w:rPr>
-      </w:pPr>
-      <w:r>
+        <w:t xml:space="preserve"> Unilever hiện sử dụng khoảng hơn 180.000 nhân công và có doanh số hơn 62 tỷ Euro vào năm 2005.</w:t>
+      </w:r>
+      <w:bookmarkStart w:id="0" w:name="_GoBack"/>
+      <w:bookmarkEnd w:id="0"/>
+    </w:p>
+    <w:p>
+      <w:pPr>
+        <w:ind w:left="-993"/>
         <w:rPr>
           <w:rFonts w:asciiTheme="majorHAnsi" w:hAnsiTheme="majorHAnsi" w:cstheme="majorHAnsi"/>
           <w:b/>
@@ -653,8 +597,7 @@
           <w:szCs w:val="28"/>
           <w:lang w:val="en-US"/>
         </w:rPr>
-        <w:t xml:space="preserve"> Màu sắc của logo Unile</w:t>
-      </w:r>
+      </w:pPr>
       <w:r>
         <w:rPr>
           <w:rFonts w:asciiTheme="majorHAnsi" w:hAnsiTheme="majorHAnsi" w:cstheme="majorHAnsi"/>
@@ -664,7 +607,29 @@
           <w:szCs w:val="28"/>
           <w:lang w:val="en-US"/>
         </w:rPr>
-        <w:t>ver.</w:t>
+        <w:t>II.</w:t>
+      </w:r>
+      <w:r>
+        <w:rPr>
+          <w:rFonts w:asciiTheme="majorHAnsi" w:hAnsiTheme="majorHAnsi" w:cstheme="majorHAnsi"/>
+          <w:b/>
+          <w:bCs/>
+          <w:sz w:val="28"/>
+          <w:szCs w:val="28"/>
+          <w:lang w:val="en-US"/>
+        </w:rPr>
+        <w:t xml:space="preserve"> </w:t>
+      </w:r>
+      <w:r>
+        <w:rPr>
+          <w:rFonts w:asciiTheme="majorHAnsi" w:hAnsiTheme="majorHAnsi" w:cstheme="majorHAnsi"/>
+          <w:b/>
+          <w:bCs/>
+          <w:sz w:val="28"/>
+          <w:szCs w:val="28"/>
+          <w:lang w:val="en-US"/>
+        </w:rPr>
+        <w:t>Lịch sử hình thành của Unilever.</w:t>
       </w:r>
     </w:p>
     <w:p>
@@ -674,15 +639,127 @@
           <w:rFonts w:asciiTheme="majorHAnsi" w:hAnsiTheme="majorHAnsi" w:cstheme="majorHAnsi"/>
           <w:sz w:val="28"/>
           <w:szCs w:val="28"/>
+        </w:rPr>
+      </w:pPr>
+      <w:r>
+        <w:rPr>
+          <w:rFonts w:asciiTheme="majorHAnsi" w:hAnsiTheme="majorHAnsi" w:cstheme="majorHAnsi"/>
+          <w:sz w:val="28"/>
+          <w:szCs w:val="28"/>
+        </w:rPr>
+        <w:t>Unilever được thành lập vào ngày 2 tháng 9 năm 1929, bởi sự hợp nhất của nhà sản xuất bơ thực vật Hà Lan Margarine Unie và nhà sản xuất xà phòng Anh Lever Brothers . Trong nửa sau của thế kỷ 20, công ty ngày càng đa dạng hóa từ việc chỉ là nhà sản xuất các sản phẩm làm từ dầu và mỡ công ty đã mở rộng hoạt động trên toàn thế giới.</w:t>
+      </w:r>
+      <w:r>
+        <w:rPr>
+          <w:rFonts w:asciiTheme="majorHAnsi" w:hAnsiTheme="majorHAnsi" w:cstheme="majorHAnsi"/>
+          <w:sz w:val="28"/>
+          <w:szCs w:val="28"/>
+        </w:rPr>
+        <w:t xml:space="preserve"> Hiện nay</w:t>
+      </w:r>
+      <w:r>
+        <w:rPr>
+          <w:rFonts w:asciiTheme="majorHAnsi" w:hAnsiTheme="majorHAnsi" w:cstheme="majorHAnsi"/>
+          <w:sz w:val="28"/>
+          <w:szCs w:val="28"/>
+        </w:rPr>
+        <w:t>,</w:t>
+      </w:r>
+      <w:r>
+        <w:rPr>
+          <w:rFonts w:asciiTheme="majorHAnsi" w:hAnsiTheme="majorHAnsi" w:cstheme="majorHAnsi"/>
+          <w:sz w:val="28"/>
+          <w:szCs w:val="28"/>
+        </w:rPr>
+        <w:t xml:space="preserve"> </w:t>
+      </w:r>
+      <w:r>
+        <w:rPr>
+          <w:rFonts w:asciiTheme="majorHAnsi" w:hAnsiTheme="majorHAnsi" w:cstheme="majorHAnsi"/>
+          <w:sz w:val="28"/>
+          <w:szCs w:val="28"/>
+        </w:rPr>
+        <w:t>Unilever có hai trụ sở chính</w:t>
+      </w:r>
+      <w:r>
+        <w:rPr>
+          <w:rFonts w:asciiTheme="majorHAnsi" w:hAnsiTheme="majorHAnsi" w:cstheme="majorHAnsi"/>
+          <w:sz w:val="28"/>
+          <w:szCs w:val="28"/>
+        </w:rPr>
+        <w:t xml:space="preserve"> được đặt tại 2 nơi là Luân Đôn và Rotterdam</w:t>
+      </w:r>
+      <w:r>
+        <w:rPr>
+          <w:rFonts w:asciiTheme="majorHAnsi" w:hAnsiTheme="majorHAnsi" w:cstheme="majorHAnsi"/>
+          <w:sz w:val="28"/>
+          <w:szCs w:val="28"/>
+        </w:rPr>
+        <w:t xml:space="preserve">, cùng với đó Unilever cũng sở hữu nhiều công ty sản xuất hàng tiêu dùng, thực phẩm, sản phẩm giặt tẩy, mỹ phẩm trên thế giới. </w:t>
+      </w:r>
+    </w:p>
+    <w:p>
+      <w:pPr>
+        <w:ind w:left="-993"/>
+        <w:rPr>
+          <w:rFonts w:asciiTheme="majorHAnsi" w:hAnsiTheme="majorHAnsi" w:cstheme="majorHAnsi"/>
+          <w:b/>
+          <w:bCs/>
+          <w:sz w:val="28"/>
+          <w:szCs w:val="28"/>
           <w:lang w:val="en-US"/>
         </w:rPr>
       </w:pPr>
       <w:r>
         <w:rPr>
           <w:rFonts w:asciiTheme="majorHAnsi" w:hAnsiTheme="majorHAnsi" w:cstheme="majorHAnsi"/>
-          <w:sz w:val="28"/>
-          <w:szCs w:val="28"/>
-          <w:lang w:val="fr-FR"/>
+          <w:b/>
+          <w:bCs/>
+          <w:sz w:val="28"/>
+          <w:szCs w:val="28"/>
+          <w:lang w:val="en-US"/>
+        </w:rPr>
+        <w:t>III.</w:t>
+      </w:r>
+      <w:r>
+        <w:rPr>
+          <w:rFonts w:asciiTheme="majorHAnsi" w:hAnsiTheme="majorHAnsi" w:cstheme="majorHAnsi"/>
+          <w:b/>
+          <w:bCs/>
+          <w:sz w:val="28"/>
+          <w:szCs w:val="28"/>
+          <w:lang w:val="en-US"/>
+        </w:rPr>
+        <w:t xml:space="preserve"> </w:t>
+      </w:r>
+      <w:r>
+        <w:rPr>
+          <w:rFonts w:asciiTheme="majorHAnsi" w:hAnsiTheme="majorHAnsi" w:cstheme="majorHAnsi"/>
+          <w:b/>
+          <w:bCs/>
+          <w:sz w:val="28"/>
+          <w:szCs w:val="28"/>
+          <w:lang w:val="en-US"/>
+        </w:rPr>
+        <w:t>Màu sắc của logo Unilever.</w:t>
+      </w:r>
+    </w:p>
+    <w:p>
+      <w:pPr>
+        <w:ind w:left="-993"/>
+        <w:rPr>
+          <w:rFonts w:asciiTheme="majorHAnsi" w:hAnsiTheme="majorHAnsi" w:cstheme="majorHAnsi"/>
+          <w:sz w:val="28"/>
+          <w:szCs w:val="28"/>
+          <w:lang w:val="en-US"/>
+        </w:rPr>
+      </w:pPr>
+      <w:r>
+        <w:rPr>
+          <w:rFonts w:asciiTheme="majorHAnsi" w:hAnsiTheme="majorHAnsi" w:cstheme="majorHAnsi"/>
+          <w:sz w:val="28"/>
+          <w:szCs w:val="28"/>
+          <w:lang w:val="en-US"/>
         </w:rPr>
         <w:t xml:space="preserve">Trong thiết kế đồ hoạ, mỗi màu sắc điều chứa đựng một ý nghĩa khác nhau. </w:t>
       </w:r>
@@ -729,7 +806,17 @@
           <w:szCs w:val="28"/>
           <w:lang w:val="en-US"/>
         </w:rPr>
-        <w:t xml:space="preserve">àu sắc xanh đại diện cho sự tin cậy và sự ổn định, và màu xanh dương còn đem đến một cảm giác yên tâm cho những người sử dụng sản phẩm của công ty. Vì vậy, Unilever </w:t>
+        <w:t xml:space="preserve">àu sắc xanh đại diện cho sự tin cậy và sự ổn định, và màu xanh dương còn đem đến một cảm giác yên tâm cho những người sử dụng </w:t>
+      </w:r>
+      <w:r>
+        <w:rPr>
+          <w:rFonts w:asciiTheme="majorHAnsi" w:hAnsiTheme="majorHAnsi" w:cstheme="majorHAnsi"/>
+          <w:sz w:val="28"/>
+          <w:szCs w:val="28"/>
+          <w:lang w:val="en-US"/>
+        </w:rPr>
+        <w:lastRenderedPageBreak/>
+        <w:t xml:space="preserve">sản phẩm của công ty. Vì vậy, Unilever </w:t>
       </w:r>
       <w:r>
         <w:rPr>
@@ -749,8 +836,14 @@
       <w:r>
         <w:rPr>
           <w:noProof/>
-        </w:rPr>
-        <w:lastRenderedPageBreak/>
+          <w:lang w:val="en-US"/>
+        </w:rPr>
+        <w:t xml:space="preserve">ử </w:t>
+      </w:r>
+      <w:r>
+        <w:rPr>
+          <w:noProof/>
+        </w:rPr>
         <w:drawing>
           <wp:inline distT="0" distB="0" distL="0" distR="0">
             <wp:extent cx="7254875" cy="2529840"/>
@@ -823,21 +916,26 @@
     </w:p>
     <w:p>
       <w:pPr>
-        <w:pStyle w:val="oancuaDanhsach"/>
         <w:keepNext/>
-        <w:numPr>
-          <w:ilvl w:val="0"/>
-          <w:numId w:val="2"/>
-        </w:numPr>
-        <w:ind w:left="-567" w:hanging="426"/>
-        <w:rPr>
-          <w:rFonts w:asciiTheme="majorHAnsi" w:hAnsiTheme="majorHAnsi" w:cstheme="majorHAnsi"/>
-          <w:b/>
-          <w:bCs/>
-          <w:sz w:val="28"/>
-          <w:szCs w:val="28"/>
-        </w:rPr>
-      </w:pPr>
+        <w:ind w:left="-993"/>
+        <w:rPr>
+          <w:rFonts w:asciiTheme="majorHAnsi" w:hAnsiTheme="majorHAnsi" w:cstheme="majorHAnsi"/>
+          <w:b/>
+          <w:bCs/>
+          <w:sz w:val="28"/>
+          <w:szCs w:val="28"/>
+        </w:rPr>
+      </w:pPr>
+      <w:r>
+        <w:rPr>
+          <w:rFonts w:asciiTheme="majorHAnsi" w:hAnsiTheme="majorHAnsi" w:cstheme="majorHAnsi"/>
+          <w:b/>
+          <w:bCs/>
+          <w:sz w:val="28"/>
+          <w:szCs w:val="28"/>
+        </w:rPr>
+        <w:t>IV.</w:t>
+      </w:r>
       <w:r>
         <w:rPr>
           <w:rFonts w:asciiTheme="majorHAnsi" w:hAnsiTheme="majorHAnsi" w:cstheme="majorHAnsi"/>
@@ -903,15 +1001,40 @@
           <w:sz w:val="28"/>
           <w:szCs w:val="28"/>
         </w:rPr>
-        <w:t xml:space="preserve">Năm 2004, Unilver đã thay đổi hình ảnh logo của mình so với hình ảnh logo cũ chỉ với một chữ U đơn thuần mang ý nghĩa là chữ viết tắt của Unilever. </w:t>
-      </w:r>
-      <w:r>
-        <w:rPr>
-          <w:rFonts w:asciiTheme="majorHAnsi" w:hAnsiTheme="majorHAnsi" w:cstheme="majorHAnsi"/>
-          <w:sz w:val="28"/>
-          <w:szCs w:val="28"/>
-        </w:rPr>
-        <w:t>Logo mới của Unilever là một sự sáng tạo được tạo nên bao gồm 24 hình vẽ cách điệu màu xanh đậm đặc trưng khác nhau, mỗi một hình vẽ lại mang cho mình một ý nghĩa khác nhau góp phần tạo nên bản sắc và các giá trị mà Unilever theo đuổi.</w:t>
+        <w:t>Năm 2004, Unilver đã thay đổi hình ảnh logo của mình so với hình ảnh logo cũ</w:t>
+      </w:r>
+      <w:r>
+        <w:rPr>
+          <w:rFonts w:asciiTheme="majorHAnsi" w:hAnsiTheme="majorHAnsi" w:cstheme="majorHAnsi"/>
+          <w:sz w:val="28"/>
+          <w:szCs w:val="28"/>
+        </w:rPr>
+        <w:t xml:space="preserve"> được sử dụng từ năm 1930</w:t>
+      </w:r>
+      <w:r>
+        <w:rPr>
+          <w:rFonts w:asciiTheme="majorHAnsi" w:hAnsiTheme="majorHAnsi" w:cstheme="majorHAnsi"/>
+          <w:sz w:val="28"/>
+          <w:szCs w:val="28"/>
+        </w:rPr>
+        <w:t xml:space="preserve"> chỉ với một chữ U đơn thuần mang ý nghĩa là chữ viết tắt của Unilever. </w:t>
+      </w:r>
+      <w:r>
+        <w:rPr>
+          <w:rFonts w:asciiTheme="majorHAnsi" w:hAnsiTheme="majorHAnsi" w:cstheme="majorHAnsi"/>
+          <w:sz w:val="28"/>
+          <w:szCs w:val="28"/>
+        </w:rPr>
+        <w:t xml:space="preserve">Logo mới của Unilever là một sự sáng tạo được tạo nên bao gồm 24 hình vẽ </w:t>
+      </w:r>
+      <w:r>
+        <w:rPr>
+          <w:rFonts w:asciiTheme="majorHAnsi" w:hAnsiTheme="majorHAnsi" w:cstheme="majorHAnsi"/>
+          <w:sz w:val="28"/>
+          <w:szCs w:val="28"/>
+        </w:rPr>
+        <w:lastRenderedPageBreak/>
+        <w:t>cách điệu màu xanh đậm đặc trưng khác nhau, mỗi một hình vẽ lại mang cho mình một ý nghĩa khác nhau góp phần tạo nên bản sắc và các giá trị mà Unilever theo đuổi.</w:t>
       </w:r>
       <w:r>
         <w:rPr>
@@ -925,7 +1048,6 @@
         <w:keepNext/>
         <w:ind w:left="-993"/>
       </w:pPr>
-      <w:bookmarkStart w:id="0" w:name="_GoBack"/>
       <w:r>
         <w:rPr>
           <w:noProof/>
@@ -979,7 +1101,6 @@
           </wp:inline>
         </w:drawing>
       </w:r>
-      <w:bookmarkEnd w:id="0"/>
     </w:p>
     <w:p>
       <w:pPr>
@@ -1026,7 +1147,6 @@
           <w:sz w:val="28"/>
           <w:szCs w:val="28"/>
         </w:rPr>
-        <w:lastRenderedPageBreak/>
         <w:t xml:space="preserve"> </w:t>
       </w:r>
       <w:r>
@@ -1343,6 +1463,7 @@
           <w:sz w:val="28"/>
           <w:szCs w:val="28"/>
         </w:rPr>
+        <w:lastRenderedPageBreak/>
         <w:t>Vòng xoáy</w:t>
       </w:r>
       <w:r>
@@ -1669,7 +1790,6 @@
           <w:sz w:val="28"/>
           <w:szCs w:val="28"/>
         </w:rPr>
-        <w:lastRenderedPageBreak/>
         <w:t xml:space="preserve"> </w:t>
       </w:r>
       <w:r>
@@ -1975,6 +2095,7 @@
           <w:sz w:val="28"/>
           <w:szCs w:val="28"/>
         </w:rPr>
+        <w:lastRenderedPageBreak/>
         <w:t xml:space="preserve"> </w:t>
       </w:r>
       <w:r>
@@ -2359,7 +2480,6 @@
           <w:sz w:val="28"/>
           <w:szCs w:val="28"/>
         </w:rPr>
-        <w:lastRenderedPageBreak/>
         <w:t xml:space="preserve"> </w:t>
       </w:r>
       <w:r>
@@ -2599,6 +2719,7 @@
           <w:sz w:val="28"/>
           <w:szCs w:val="28"/>
         </w:rPr>
+        <w:lastRenderedPageBreak/>
         <w:t xml:space="preserve"> </w:t>
       </w:r>
       <w:r>
@@ -2949,7 +3070,7 @@
     </w:p>
     <w:sectPr>
       <w:pgSz w:w="12240" w:h="15840"/>
-      <w:pgMar w:top="1440" w:right="1440" w:bottom="709" w:left="1440" w:header="720" w:footer="720" w:gutter="0"/>
+      <w:pgMar w:top="1440" w:right="1440" w:bottom="709" w:left="1701" w:header="720" w:footer="720" w:gutter="0"/>
       <w:cols w:space="720"/>
       <w:docGrid w:linePitch="360"/>
     </w:sectPr>

</xml_diff>